<commit_message>
added lylys suggestion for team name, team glory
</commit_message>
<xml_diff>
--- a/Report/Team Name.docx
+++ b/Report/Team Name.docx
@@ -1,6 +1,6 @@
 
 <file path=word/document.xml><?xml version="1.0" encoding="utf-8"?>
-<w:document xmlns:wpc="http://schemas.microsoft.com/office/word/2010/wordprocessingCanvas" xmlns:cx="http://schemas.microsoft.com/office/drawing/2014/chartex" xmlns:cx1="http://schemas.microsoft.com/office/drawing/2015/9/8/chartex" xmlns:cx2="http://schemas.microsoft.com/office/drawing/2015/10/21/chartex" xmlns:cx3="http://schemas.microsoft.com/office/drawing/2016/5/9/chartex" xmlns:cx4="http://schemas.microsoft.com/office/drawing/2016/5/10/chartex" xmlns:cx5="http://schemas.microsoft.com/office/drawing/2016/5/11/chartex" xmlns:cx6="http://schemas.microsoft.com/office/drawing/2016/5/12/chartex" xmlns:cx7="http://schemas.microsoft.com/office/drawing/2016/5/13/chartex" xmlns:cx8="http://schemas.microsoft.com/office/drawing/2016/5/14/chartex" xmlns:mc="http://schemas.openxmlformats.org/markup-compatibility/2006" xmlns:aink="http://schemas.microsoft.com/office/drawing/2016/ink" xmlns:am3d="http://schemas.microsoft.com/office/drawing/2017/model3d" xmlns:o="urn:schemas-microsoft-com:office:office" xmlns:r="http://schemas.openxmlformats.org/officeDocument/2006/relationships" xmlns:m="http://schemas.openxmlformats.org/officeDocument/2006/math" xmlns:v="urn:schemas-microsoft-com:vml" xmlns:wp14="http://schemas.microsoft.com/office/word/2010/wordprocessingDrawing" xmlns:wp="http://schemas.openxmlformats.org/drawingml/2006/wordprocessingDrawing" xmlns:w10="urn:schemas-microsoft-com:office:word" xmlns:w="http://schemas.openxmlformats.org/wordprocessingml/2006/main" xmlns:w14="http://schemas.microsoft.com/office/word/2010/wordml" xmlns:w15="http://schemas.microsoft.com/office/word/2012/wordml" xmlns:w16cid="http://schemas.microsoft.com/office/word/2016/wordml/cid" xmlns:w16se="http://schemas.microsoft.com/office/word/2015/wordml/symex" xmlns:wpg="http://schemas.microsoft.com/office/word/2010/wordprocessingGroup" xmlns:wpi="http://schemas.microsoft.com/office/word/2010/wordprocessingInk" xmlns:wne="http://schemas.microsoft.com/office/word/2006/wordml" xmlns:wps="http://schemas.microsoft.com/office/word/2010/wordprocessingShape" mc:Ignorable="w14 w15 w16se w16cid wp14">
+<w:document xmlns:wpc="http://schemas.microsoft.com/office/word/2010/wordprocessingCanvas" xmlns:mc="http://schemas.openxmlformats.org/markup-compatibility/2006" xmlns:o="urn:schemas-microsoft-com:office:office" xmlns:r="http://schemas.openxmlformats.org/officeDocument/2006/relationships" xmlns:m="http://schemas.openxmlformats.org/officeDocument/2006/math" xmlns:v="urn:schemas-microsoft-com:vml" xmlns:wp14="http://schemas.microsoft.com/office/word/2010/wordprocessingDrawing" xmlns:wp="http://schemas.openxmlformats.org/drawingml/2006/wordprocessingDrawing" xmlns:w10="urn:schemas-microsoft-com:office:word" xmlns:w="http://schemas.openxmlformats.org/wordprocessingml/2006/main" xmlns:w14="http://schemas.microsoft.com/office/word/2010/wordml" xmlns:w15="http://schemas.microsoft.com/office/word/2012/wordml" xmlns:wpg="http://schemas.microsoft.com/office/word/2010/wordprocessingGroup" xmlns:wpi="http://schemas.microsoft.com/office/word/2010/wordprocessingInk" xmlns:wne="http://schemas.microsoft.com/office/word/2006/wordml" xmlns:wps="http://schemas.microsoft.com/office/word/2010/wordprocessingShape" mc:Ignorable="w14 w15 wp14">
   <w:body>
     <w:p>
       <w:pPr>
@@ -31,6 +31,37 @@
     </w:p>
     <w:p/>
     <w:p>
+      <w:pPr>
+        <w:pStyle w:val="ListParagraph"/>
+        <w:numPr>
+          <w:ilvl w:val="0"/>
+          <w:numId w:val="1"/>
+        </w:numPr>
+      </w:pPr>
+      <w:r>
+        <w:t xml:space="preserve">Lyly suggested: </w:t>
+      </w:r>
+      <w:r>
+        <w:rPr>
+          <w:b/>
+        </w:rPr>
+        <w:t>Team Glory</w:t>
+      </w:r>
+    </w:p>
+    <w:p>
+      <w:pPr>
+        <w:pStyle w:val="ListParagraph"/>
+        <w:numPr>
+          <w:ilvl w:val="1"/>
+          <w:numId w:val="1"/>
+        </w:numPr>
+      </w:pPr>
+      <w:r>
+        <w:t xml:space="preserve">To promote ‘greatness, happiness and success’ </w:t>
+      </w:r>
+    </w:p>
+    <w:p/>
+    <w:p>
       <w:bookmarkStart w:id="0" w:name="_GoBack"/>
       <w:bookmarkEnd w:id="0"/>
     </w:p>
@@ -44,8 +75,129 @@
 </w:document>
 </file>
 
+<file path=word/numbering.xml><?xml version="1.0" encoding="utf-8"?>
+<w:numbering xmlns:wpc="http://schemas.microsoft.com/office/word/2010/wordprocessingCanvas" xmlns:mc="http://schemas.openxmlformats.org/markup-compatibility/2006" xmlns:o="urn:schemas-microsoft-com:office:office" xmlns:r="http://schemas.openxmlformats.org/officeDocument/2006/relationships" xmlns:m="http://schemas.openxmlformats.org/officeDocument/2006/math" xmlns:v="urn:schemas-microsoft-com:vml" xmlns:wp14="http://schemas.microsoft.com/office/word/2010/wordprocessingDrawing" xmlns:wp="http://schemas.openxmlformats.org/drawingml/2006/wordprocessingDrawing" xmlns:w10="urn:schemas-microsoft-com:office:word" xmlns:w="http://schemas.openxmlformats.org/wordprocessingml/2006/main" xmlns:w14="http://schemas.microsoft.com/office/word/2010/wordml" xmlns:w15="http://schemas.microsoft.com/office/word/2012/wordml" xmlns:wpg="http://schemas.microsoft.com/office/word/2010/wordprocessingGroup" xmlns:wpi="http://schemas.microsoft.com/office/word/2010/wordprocessingInk" xmlns:wne="http://schemas.microsoft.com/office/word/2006/wordml" xmlns:wps="http://schemas.microsoft.com/office/word/2010/wordprocessingShape" mc:Ignorable="w14 w15 wp14">
+  <w:abstractNum w:abstractNumId="0" w15:restartNumberingAfterBreak="0">
+    <w:nsid w:val="4BD55F75"/>
+    <w:multiLevelType w:val="hybridMultilevel"/>
+    <w:tmpl w:val="9A460AD0"/>
+    <w:lvl w:ilvl="0" w:tplc="0C090001">
+      <w:start w:val="1"/>
+      <w:numFmt w:val="bullet"/>
+      <w:lvlText w:val=""/>
+      <w:lvlJc w:val="left"/>
+      <w:pPr>
+        <w:ind w:left="720" w:hanging="360"/>
+      </w:pPr>
+      <w:rPr>
+        <w:rFonts w:ascii="Symbol" w:hAnsi="Symbol" w:hint="default"/>
+      </w:rPr>
+    </w:lvl>
+    <w:lvl w:ilvl="1" w:tplc="0C090003">
+      <w:start w:val="1"/>
+      <w:numFmt w:val="bullet"/>
+      <w:lvlText w:val="o"/>
+      <w:lvlJc w:val="left"/>
+      <w:pPr>
+        <w:ind w:left="1440" w:hanging="360"/>
+      </w:pPr>
+      <w:rPr>
+        <w:rFonts w:ascii="Courier New" w:hAnsi="Courier New" w:cs="Courier New" w:hint="default"/>
+      </w:rPr>
+    </w:lvl>
+    <w:lvl w:ilvl="2" w:tplc="0C090005" w:tentative="1">
+      <w:start w:val="1"/>
+      <w:numFmt w:val="bullet"/>
+      <w:lvlText w:val=""/>
+      <w:lvlJc w:val="left"/>
+      <w:pPr>
+        <w:ind w:left="2160" w:hanging="360"/>
+      </w:pPr>
+      <w:rPr>
+        <w:rFonts w:ascii="Wingdings" w:hAnsi="Wingdings" w:hint="default"/>
+      </w:rPr>
+    </w:lvl>
+    <w:lvl w:ilvl="3" w:tplc="0C090001" w:tentative="1">
+      <w:start w:val="1"/>
+      <w:numFmt w:val="bullet"/>
+      <w:lvlText w:val=""/>
+      <w:lvlJc w:val="left"/>
+      <w:pPr>
+        <w:ind w:left="2880" w:hanging="360"/>
+      </w:pPr>
+      <w:rPr>
+        <w:rFonts w:ascii="Symbol" w:hAnsi="Symbol" w:hint="default"/>
+      </w:rPr>
+    </w:lvl>
+    <w:lvl w:ilvl="4" w:tplc="0C090003" w:tentative="1">
+      <w:start w:val="1"/>
+      <w:numFmt w:val="bullet"/>
+      <w:lvlText w:val="o"/>
+      <w:lvlJc w:val="left"/>
+      <w:pPr>
+        <w:ind w:left="3600" w:hanging="360"/>
+      </w:pPr>
+      <w:rPr>
+        <w:rFonts w:ascii="Courier New" w:hAnsi="Courier New" w:cs="Courier New" w:hint="default"/>
+      </w:rPr>
+    </w:lvl>
+    <w:lvl w:ilvl="5" w:tplc="0C090005" w:tentative="1">
+      <w:start w:val="1"/>
+      <w:numFmt w:val="bullet"/>
+      <w:lvlText w:val=""/>
+      <w:lvlJc w:val="left"/>
+      <w:pPr>
+        <w:ind w:left="4320" w:hanging="360"/>
+      </w:pPr>
+      <w:rPr>
+        <w:rFonts w:ascii="Wingdings" w:hAnsi="Wingdings" w:hint="default"/>
+      </w:rPr>
+    </w:lvl>
+    <w:lvl w:ilvl="6" w:tplc="0C090001" w:tentative="1">
+      <w:start w:val="1"/>
+      <w:numFmt w:val="bullet"/>
+      <w:lvlText w:val=""/>
+      <w:lvlJc w:val="left"/>
+      <w:pPr>
+        <w:ind w:left="5040" w:hanging="360"/>
+      </w:pPr>
+      <w:rPr>
+        <w:rFonts w:ascii="Symbol" w:hAnsi="Symbol" w:hint="default"/>
+      </w:rPr>
+    </w:lvl>
+    <w:lvl w:ilvl="7" w:tplc="0C090003" w:tentative="1">
+      <w:start w:val="1"/>
+      <w:numFmt w:val="bullet"/>
+      <w:lvlText w:val="o"/>
+      <w:lvlJc w:val="left"/>
+      <w:pPr>
+        <w:ind w:left="5760" w:hanging="360"/>
+      </w:pPr>
+      <w:rPr>
+        <w:rFonts w:ascii="Courier New" w:hAnsi="Courier New" w:cs="Courier New" w:hint="default"/>
+      </w:rPr>
+    </w:lvl>
+    <w:lvl w:ilvl="8" w:tplc="0C090005" w:tentative="1">
+      <w:start w:val="1"/>
+      <w:numFmt w:val="bullet"/>
+      <w:lvlText w:val=""/>
+      <w:lvlJc w:val="left"/>
+      <w:pPr>
+        <w:ind w:left="6480" w:hanging="360"/>
+      </w:pPr>
+      <w:rPr>
+        <w:rFonts w:ascii="Wingdings" w:hAnsi="Wingdings" w:hint="default"/>
+      </w:rPr>
+    </w:lvl>
+  </w:abstractNum>
+  <w:num w:numId="1">
+    <w:abstractNumId w:val="0"/>
+  </w:num>
+</w:numbering>
+</file>
+
 <file path=word/styles.xml><?xml version="1.0" encoding="utf-8"?>
-<w:styles xmlns:mc="http://schemas.openxmlformats.org/markup-compatibility/2006" xmlns:r="http://schemas.openxmlformats.org/officeDocument/2006/relationships" xmlns:w="http://schemas.openxmlformats.org/wordprocessingml/2006/main" xmlns:w14="http://schemas.microsoft.com/office/word/2010/wordml" xmlns:w15="http://schemas.microsoft.com/office/word/2012/wordml" xmlns:w16cid="http://schemas.microsoft.com/office/word/2016/wordml/cid" xmlns:w16se="http://schemas.microsoft.com/office/word/2015/wordml/symex" mc:Ignorable="w14 w15 w16se w16cid">
+<w:styles xmlns:mc="http://schemas.openxmlformats.org/markup-compatibility/2006" xmlns:r="http://schemas.openxmlformats.org/officeDocument/2006/relationships" xmlns:w="http://schemas.openxmlformats.org/wordprocessingml/2006/main" xmlns:w14="http://schemas.microsoft.com/office/word/2010/wordml" xmlns:w15="http://schemas.microsoft.com/office/word/2012/wordml" mc:Ignorable="w14 w15">
   <w:docDefaults>
     <w:rPrDefault>
       <w:rPr>
@@ -61,7 +213,7 @@
       </w:pPr>
     </w:pPrDefault>
   </w:docDefaults>
-  <w:latentStyles w:defLockedState="0" w:defUIPriority="99" w:defSemiHidden="0" w:defUnhideWhenUsed="0" w:defQFormat="0" w:count="377">
+  <w:latentStyles w:defLockedState="0" w:defUIPriority="99" w:defSemiHidden="0" w:defUnhideWhenUsed="0" w:defQFormat="0" w:count="371">
     <w:lsdException w:name="Normal" w:uiPriority="0" w:qFormat="1"/>
     <w:lsdException w:name="heading 1" w:uiPriority="9" w:qFormat="1"/>
     <w:lsdException w:name="heading 2" w:semiHidden="1" w:uiPriority="9" w:unhideWhenUsed="1" w:qFormat="1"/>
@@ -433,12 +585,6 @@
     <w:lsdException w:name="List Table 5 Dark Accent 6" w:uiPriority="50"/>
     <w:lsdException w:name="List Table 6 Colorful Accent 6" w:uiPriority="51"/>
     <w:lsdException w:name="List Table 7 Colorful Accent 6" w:uiPriority="52"/>
-    <w:lsdException w:name="Mention" w:semiHidden="1" w:unhideWhenUsed="1"/>
-    <w:lsdException w:name="Smart Hyperlink" w:semiHidden="1" w:unhideWhenUsed="1"/>
-    <w:lsdException w:name="Hashtag" w:semiHidden="1" w:unhideWhenUsed="1"/>
-    <w:lsdException w:name="Unresolved Mention" w:semiHidden="1" w:unhideWhenUsed="1"/>
-    <w:lsdException w:name="Smart Link" w:semiHidden="1" w:unhideWhenUsed="1"/>
-    <w:lsdException w:name="Smart Link Error" w:semiHidden="1" w:unhideWhenUsed="1"/>
   </w:latentStyles>
   <w:style w:type="paragraph" w:default="1" w:styleId="Normal">
     <w:name w:val="Normal"/>
@@ -651,6 +797,17 @@
     <w:rsid w:val="00EB6581"/>
     <w:pPr>
       <w:spacing w:after="0" w:line="240" w:lineRule="auto"/>
+    </w:pPr>
+  </w:style>
+  <w:style w:type="paragraph" w:styleId="ListParagraph">
+    <w:name w:val="List Paragraph"/>
+    <w:basedOn w:val="Normal"/>
+    <w:uiPriority w:val="34"/>
+    <w:qFormat/>
+    <w:rsid w:val="00110D59"/>
+    <w:pPr>
+      <w:ind w:left="720"/>
+      <w:contextualSpacing/>
     </w:pPr>
   </w:style>
 </w:styles>

</xml_diff>

<commit_message>
added Cooper's suggestion for team name
</commit_message>
<xml_diff>
--- a/Report/Team Name.docx
+++ b/Report/Team Name.docx
@@ -39,13 +39,25 @@
         </w:numPr>
       </w:pPr>
       <w:r>
-        <w:t xml:space="preserve">Lyly suggested: </w:t>
+        <w:t xml:space="preserve">At Cooper’s suggestion: </w:t>
       </w:r>
       <w:r>
         <w:rPr>
           <w:b/>
         </w:rPr>
-        <w:t>Team Glory</w:t>
+        <w:t>The A</w:t>
+      </w:r>
+      <w:r>
+        <w:t>(12)</w:t>
+      </w:r>
+      <w:r>
+        <w:t xml:space="preserve"> </w:t>
+      </w:r>
+      <w:r>
+        <w:rPr>
+          <w:b/>
+        </w:rPr>
+        <w:t>Team</w:t>
       </w:r>
     </w:p>
     <w:p>
@@ -57,14 +69,13 @@
         </w:numPr>
       </w:pPr>
       <w:r>
-        <w:t xml:space="preserve">To promote ‘greatness, happiness and success’ </w:t>
+        <w:t>looks like this may be the winner!</w:t>
       </w:r>
-    </w:p>
-    <w:p/>
-    <w:p>
       <w:bookmarkStart w:id="0" w:name="_GoBack"/>
       <w:bookmarkEnd w:id="0"/>
     </w:p>
+    <w:p/>
+    <w:p/>
     <w:sectPr>
       <w:pgSz w:w="11906" w:h="16838"/>
       <w:pgMar w:top="1440" w:right="1440" w:bottom="1440" w:left="1440" w:header="708" w:footer="708" w:gutter="0"/>

</xml_diff>